<commit_message>
improved and added comments for fig 2 and 3 analysis and plotting code
</commit_message>
<xml_diff>
--- a/listOfCodeIncluded.docx
+++ b/listOfCodeIncluded.docx
@@ -3,31 +3,57 @@
 <w:document xmlns:wpc="http://schemas.microsoft.com/office/word/2010/wordprocessingCanvas" xmlns:cx="http://schemas.microsoft.com/office/drawing/2014/chartex" xmlns:cx1="http://schemas.microsoft.com/office/drawing/2015/9/8/chartex" xmlns:mc="http://schemas.openxmlformats.org/markup-compatibility/2006" xmlns:o="urn:schemas-microsoft-com:office:office" xmlns:r="http://schemas.openxmlformats.org/officeDocument/2006/relationships" xmlns:m="http://schemas.openxmlformats.org/officeDocument/2006/math" xmlns:v="urn:schemas-microsoft-com:vml" xmlns:wp14="http://schemas.microsoft.com/office/word/2010/wordprocessingDrawing" xmlns:wp="http://schemas.openxmlformats.org/drawingml/2006/wordprocessingDrawing" xmlns:w10="urn:schemas-microsoft-com:office:word" xmlns:w="http://schemas.openxmlformats.org/wordprocessingml/2006/main" xmlns:w14="http://schemas.microsoft.com/office/word/2010/wordml" xmlns:w15="http://schemas.microsoft.com/office/word/2012/wordml" xmlns:w16se="http://schemas.microsoft.com/office/word/2015/wordml/symex" xmlns:wpg="http://schemas.microsoft.com/office/word/2010/wordprocessingGroup" xmlns:wpi="http://schemas.microsoft.com/office/word/2010/wordprocessingInk" xmlns:wne="http://schemas.microsoft.com/office/word/2006/wordml" xmlns:wps="http://schemas.microsoft.com/office/word/2010/wordprocessingShape" mc:Ignorable="w14 w15 w16se wp14">
   <w:body>
     <w:p>
-      <w:r>
-        <w:t xml:space="preserve">Code base: </w:t>
-      </w:r>
-      <w:r>
-        <w:t xml:space="preserve">Fisher Lu </w:t>
-      </w:r>
-      <w:r>
-        <w:t>D’Alessandro</w:t>
-      </w:r>
-      <w:r>
+      <w:pPr>
+        <w:rPr>
+          <w:b/>
+        </w:rPr>
+      </w:pPr>
+      <w:r>
+        <w:rPr>
+          <w:b/>
+        </w:rPr>
+        <w:t>Code base: Fisher</w:t>
+      </w:r>
+      <w:r>
+        <w:rPr>
+          <w:b/>
+        </w:rPr>
+        <w:t>,</w:t>
+      </w:r>
+      <w:r>
+        <w:rPr>
+          <w:b/>
+        </w:rPr>
+        <w:t xml:space="preserve"> Lu</w:t>
+      </w:r>
+      <w:r>
+        <w:rPr>
+          <w:b/>
+        </w:rPr>
+        <w:t>,</w:t>
+      </w:r>
+      <w:r>
+        <w:rPr>
+          <w:b/>
+        </w:rPr>
+        <w:t xml:space="preserve"> D’Alessandro</w:t>
+      </w:r>
+      <w:r>
+        <w:rPr>
+          <w:b/>
+        </w:rPr>
+        <w:t>,</w:t>
+      </w:r>
+      <w:r>
+        <w:rPr>
+          <w:b/>
+        </w:rPr>
         <w:t xml:space="preserve"> Wilson 2019</w:t>
       </w:r>
     </w:p>
     <w:p>
       <w:r>
-        <w:t xml:space="preserve">List of </w:t>
-      </w:r>
-      <w:r>
-        <w:t>scripts/</w:t>
-      </w:r>
-      <w:r>
-        <w:t>functions include in</w:t>
-      </w:r>
-      <w:r>
-        <w:t xml:space="preserve"> this code base:</w:t>
+        <w:t>List of scripts/functions include in this code base:</w:t>
       </w:r>
     </w:p>
     <w:p/>
@@ -37,91 +63,303 @@
       </w:r>
     </w:p>
     <w:p>
+      <w:proofErr w:type="spellStart"/>
       <w:r>
         <w:t>analyzeOpenLoopTuningScript</w:t>
       </w:r>
       <w:r>
         <w:t>.m</w:t>
       </w:r>
-    </w:p>
-    <w:p>
+      <w:proofErr w:type="spellEnd"/>
+    </w:p>
+    <w:p>
+      <w:proofErr w:type="spellStart"/>
       <w:r>
         <w:t>plotOrderedReceptiveFields</w:t>
       </w:r>
       <w:r>
         <w:t>.m</w:t>
       </w:r>
-    </w:p>
-    <w:p>
+      <w:proofErr w:type="spellEnd"/>
+    </w:p>
+    <w:p>
+      <w:proofErr w:type="spellStart"/>
       <w:r>
         <w:t>plotOrderedReceptiveFields_comparingResponseToPost</w:t>
       </w:r>
       <w:r>
         <w:t>.m</w:t>
+      </w:r>
+      <w:proofErr w:type="spellEnd"/>
+    </w:p>
+    <w:p/>
+    <w:p>
+      <w:r>
+        <w:t>Figure 2:</w:t>
+      </w:r>
+    </w:p>
+    <w:p>
+      <w:pPr>
+        <w:rPr>
+          <w:b/>
+        </w:rPr>
+      </w:pPr>
+      <w:proofErr w:type="spellStart"/>
+      <w:r>
+        <w:rPr>
+          <w:b/>
+        </w:rPr>
+        <w:t>analyzeClosedLoopTuningScript.m</w:t>
+      </w:r>
+      <w:proofErr w:type="spellEnd"/>
+    </w:p>
+    <w:p>
+      <w:pPr>
+        <w:rPr>
+          <w:b/>
+        </w:rPr>
+      </w:pPr>
+      <w:proofErr w:type="spellStart"/>
+      <w:r>
+        <w:rPr>
+          <w:b/>
+        </w:rPr>
+        <w:t>plotOpenLoopVsClosednLoopTuningCurves.m</w:t>
+      </w:r>
+      <w:proofErr w:type="spellEnd"/>
+      <w:r>
+        <w:rPr>
+          <w:b/>
+        </w:rPr>
+        <w:t xml:space="preserve">  </w:t>
+      </w:r>
+    </w:p>
+    <w:p>
+      <w:r>
+        <w:t>- Plots open loop and closed loop tuning curves</w:t>
+      </w:r>
+    </w:p>
+    <w:p>
+      <w:r>
+        <w:t xml:space="preserve">-analyzes open loop vs closed loop correlation </w:t>
+      </w:r>
+      <w:proofErr w:type="spellStart"/>
+      <w:r>
+        <w:t>coef</w:t>
+      </w:r>
+      <w:proofErr w:type="spellEnd"/>
+      <w:r>
+        <w:t xml:space="preserve"> and compares to shuffled data</w:t>
+      </w:r>
+    </w:p>
+    <w:p>
+      <w:r>
+        <w:t>-Plots true and shuffled correlation values</w:t>
+      </w:r>
+    </w:p>
+    <w:p/>
+    <w:p>
+      <w:r>
+        <w:t>Figure 3:</w:t>
+      </w:r>
+      <w:r>
+        <w:t xml:space="preserve"> </w:t>
+      </w:r>
+    </w:p>
+    <w:p>
+      <w:pPr>
+        <w:rPr>
+          <w:b/>
+        </w:rPr>
+      </w:pPr>
+      <w:r>
+        <w:rPr>
+          <w:b/>
+        </w:rPr>
+        <w:t xml:space="preserve">plotBarRandLoc_ringNeuron_180degScreens.m </w:t>
+      </w:r>
+    </w:p>
+    <w:p>
+      <w:r>
+        <w:t>-Loads R neuron visual responses, finds spikes, plots tuning curve</w:t>
+      </w:r>
+    </w:p>
+    <w:p>
+      <w:pPr>
+        <w:rPr>
+          <w:b/>
+        </w:rPr>
+      </w:pPr>
+      <w:proofErr w:type="spellStart"/>
+      <w:r>
+        <w:rPr>
+          <w:b/>
+        </w:rPr>
+        <w:t>plotChrimsonResponseAmp.m</w:t>
+      </w:r>
+      <w:proofErr w:type="spellEnd"/>
+    </w:p>
+    <w:p>
+      <w:r>
+        <w:t xml:space="preserve">-Plots E-PG voltage response to </w:t>
+      </w:r>
+      <w:proofErr w:type="spellStart"/>
+      <w:r>
+        <w:t>chrimson</w:t>
+      </w:r>
+      <w:proofErr w:type="spellEnd"/>
+      <w:r>
+        <w:t xml:space="preserve"> </w:t>
+      </w:r>
+      <w:proofErr w:type="spellStart"/>
+      <w:r>
+        <w:t>stimuluation</w:t>
+      </w:r>
+      <w:proofErr w:type="spellEnd"/>
+    </w:p>
+    <w:p>
+      <w:r>
+        <w:t>-Scatter plot of mean amplitude vs controls</w:t>
+      </w:r>
+    </w:p>
+    <w:p/>
+    <w:p>
+      <w:r>
+        <w:t>Figure 4:</w:t>
+      </w:r>
+    </w:p>
+    <w:p/>
+    <w:p>
+      <w:r>
+        <w:t xml:space="preserve">Figure 5: </w:t>
+      </w:r>
+    </w:p>
+    <w:p/>
+    <w:p>
+      <w:r>
+        <w:t>Helper:</w:t>
+      </w:r>
+    </w:p>
+    <w:p>
+      <w:proofErr w:type="spellStart"/>
+      <w:r>
+        <w:t>analysisClosedLoopTuning.m</w:t>
+      </w:r>
+      <w:proofErr w:type="spellEnd"/>
+    </w:p>
+    <w:p>
+      <w:proofErr w:type="spellStart"/>
+      <w:r>
+        <w:t>analyzeOpenLoopTuning</w:t>
+      </w:r>
+      <w:r>
+        <w:t>.m</w:t>
+      </w:r>
+      <w:proofErr w:type="spellEnd"/>
+    </w:p>
+    <w:p>
+      <w:proofErr w:type="spellStart"/>
+      <w:r>
+        <w:lastRenderedPageBreak/>
+        <w:t>HolmBonferroniTest</w:t>
+      </w:r>
+      <w:r>
+        <w:t>.m</w:t>
+      </w:r>
+      <w:proofErr w:type="spellEnd"/>
+    </w:p>
+    <w:p>
+      <w:proofErr w:type="spellStart"/>
+      <w:r>
+        <w:t>twoSidePvalueFromDistribution</w:t>
+      </w:r>
+      <w:r>
+        <w:t>.m</w:t>
+      </w:r>
+      <w:proofErr w:type="spellEnd"/>
+    </w:p>
+    <w:p>
+      <w:pPr>
+        <w:autoSpaceDE w:val="0"/>
+        <w:autoSpaceDN w:val="0"/>
+        <w:adjustRightInd w:val="0"/>
+        <w:spacing w:after="0" w:line="240" w:lineRule="auto"/>
+        <w:rPr>
+          <w:rFonts w:ascii="Courier New" w:hAnsi="Courier New" w:cs="Courier New"/>
+          <w:color w:val="228B22"/>
+          <w:sz w:val="20"/>
+          <w:szCs w:val="20"/>
+        </w:rPr>
+      </w:pPr>
+      <w:proofErr w:type="spellStart"/>
+      <w:proofErr w:type="gramStart"/>
+      <w:r>
+        <w:t>ephySettings</w:t>
+      </w:r>
+      <w:r>
+        <w:t>.m</w:t>
+      </w:r>
+      <w:proofErr w:type="spellEnd"/>
+      <w:proofErr w:type="gramEnd"/>
+      <w:r>
+        <w:t xml:space="preserve">   </w:t>
+      </w:r>
+      <w:proofErr w:type="spellStart"/>
+      <w:r>
+        <w:t>Ephy</w:t>
+      </w:r>
+      <w:proofErr w:type="spellEnd"/>
+      <w:r>
+        <w:t xml:space="preserve"> Rig </w:t>
+      </w:r>
+      <w:r>
+        <w:rPr>
+          <w:rFonts w:ascii="Courier New" w:hAnsi="Courier New" w:cs="Courier New"/>
+          <w:color w:val="228B22"/>
+          <w:sz w:val="20"/>
+          <w:szCs w:val="20"/>
+        </w:rPr>
+        <w:t>Parameter settings</w:t>
+      </w:r>
+    </w:p>
+    <w:p>
+      <w:pPr>
+        <w:autoSpaceDE w:val="0"/>
+        <w:autoSpaceDN w:val="0"/>
+        <w:adjustRightInd w:val="0"/>
+        <w:spacing w:after="0" w:line="240" w:lineRule="auto"/>
+        <w:rPr>
+          <w:rFonts w:ascii="Courier New" w:hAnsi="Courier New" w:cs="Courier New"/>
+          <w:color w:val="228B22"/>
+          <w:sz w:val="20"/>
+          <w:szCs w:val="20"/>
+        </w:rPr>
+      </w:pPr>
+    </w:p>
+    <w:p>
+      <w:pPr>
+        <w:autoSpaceDE w:val="0"/>
+        <w:autoSpaceDN w:val="0"/>
+        <w:adjustRightInd w:val="0"/>
+        <w:spacing w:after="0" w:line="240" w:lineRule="auto"/>
+        <w:rPr>
+          <w:rFonts w:ascii="Courier New" w:hAnsi="Courier New" w:cs="Courier New"/>
+          <w:sz w:val="24"/>
+          <w:szCs w:val="24"/>
+        </w:rPr>
+      </w:pPr>
+      <w:r>
+        <w:rPr>
+          <w:rFonts w:ascii="Courier New" w:hAnsi="Courier New" w:cs="Courier New"/>
+          <w:sz w:val="24"/>
+          <w:szCs w:val="24"/>
+        </w:rPr>
+        <w:t>bluewhitered</w:t>
       </w:r>
       <w:bookmarkStart w:id="0" w:name="_GoBack"/>
       <w:bookmarkEnd w:id="0"/>
     </w:p>
     <w:p/>
-    <w:p>
-      <w:r>
-        <w:t>Figure 2:</w:t>
-      </w:r>
-    </w:p>
-    <w:p/>
-    <w:p/>
-    <w:p>
-      <w:r>
-        <w:t>Figure 3:</w:t>
-      </w:r>
-    </w:p>
-    <w:p/>
-    <w:p>
-      <w:r>
-        <w:t>Figure 4:</w:t>
-      </w:r>
-    </w:p>
-    <w:p/>
-    <w:p>
-      <w:r>
-        <w:t xml:space="preserve">Figure 5: </w:t>
-      </w:r>
-    </w:p>
-    <w:p/>
-    <w:p>
-      <w:r>
-        <w:t>Helper:</w:t>
-      </w:r>
-    </w:p>
-    <w:p>
-      <w:r>
-        <w:t>analysisClosedLoopTuning.m</w:t>
-      </w:r>
-    </w:p>
-    <w:p>
-      <w:r>
-        <w:t>analyzeOpenLoopTuning</w:t>
-      </w:r>
-      <w:r>
-        <w:t>.m</w:t>
-      </w:r>
-    </w:p>
-    <w:p>
-      <w:r>
-        <w:t>HolmBonferroniTest</w:t>
-      </w:r>
-      <w:r>
-        <w:t>.m</w:t>
-      </w:r>
-    </w:p>
-    <w:p>
-      <w:r>
-        <w:t>twoSidePvalueFromDistribution</w:t>
-      </w:r>
-      <w:r>
-        <w:t>.m</w:t>
-      </w:r>
-    </w:p>
     <w:p/>
     <w:sectPr>
       <w:pgSz w:w="12240" w:h="15840"/>

</xml_diff>

<commit_message>
Updated to include dependencies, improved comments for figure 1,5 analysis
</commit_message>
<xml_diff>
--- a/listOfCodeIncluded.docx
+++ b/listOfCodeIncluded.docx
@@ -6,47 +6,71 @@
       <w:pPr>
         <w:rPr>
           <w:b/>
-        </w:rPr>
-      </w:pPr>
-      <w:r>
-        <w:rPr>
-          <w:b/>
+          <w:sz w:val="32"/>
+          <w:szCs w:val="32"/>
+          <w:u w:val="single"/>
+        </w:rPr>
+      </w:pPr>
+      <w:r>
+        <w:rPr>
+          <w:b/>
+          <w:sz w:val="32"/>
+          <w:szCs w:val="32"/>
+          <w:u w:val="single"/>
         </w:rPr>
         <w:t>Code base: Fisher</w:t>
       </w:r>
       <w:r>
         <w:rPr>
           <w:b/>
+          <w:sz w:val="32"/>
+          <w:szCs w:val="32"/>
+          <w:u w:val="single"/>
         </w:rPr>
         <w:t>,</w:t>
       </w:r>
       <w:r>
         <w:rPr>
           <w:b/>
+          <w:sz w:val="32"/>
+          <w:szCs w:val="32"/>
+          <w:u w:val="single"/>
         </w:rPr>
         <w:t xml:space="preserve"> Lu</w:t>
       </w:r>
       <w:r>
         <w:rPr>
           <w:b/>
+          <w:sz w:val="32"/>
+          <w:szCs w:val="32"/>
+          <w:u w:val="single"/>
         </w:rPr>
         <w:t>,</w:t>
       </w:r>
       <w:r>
         <w:rPr>
           <w:b/>
+          <w:sz w:val="32"/>
+          <w:szCs w:val="32"/>
+          <w:u w:val="single"/>
         </w:rPr>
         <w:t xml:space="preserve"> D’Alessandro</w:t>
       </w:r>
       <w:r>
         <w:rPr>
           <w:b/>
+          <w:sz w:val="32"/>
+          <w:szCs w:val="32"/>
+          <w:u w:val="single"/>
         </w:rPr>
         <w:t>,</w:t>
       </w:r>
       <w:r>
         <w:rPr>
           <w:b/>
+          <w:sz w:val="32"/>
+          <w:szCs w:val="32"/>
+          <w:u w:val="single"/>
         </w:rPr>
         <w:t xml:space="preserve"> Wilson 2019</w:t>
       </w:r>
@@ -56,16 +80,693 @@
         <w:t>List of scripts/functions include in this code base:</w:t>
       </w:r>
     </w:p>
+    <w:p>
+      <w:pPr>
+        <w:rPr>
+          <w:b/>
+          <w:sz w:val="32"/>
+          <w:szCs w:val="32"/>
+        </w:rPr>
+      </w:pPr>
+      <w:r>
+        <w:rPr>
+          <w:b/>
+          <w:sz w:val="32"/>
+          <w:szCs w:val="32"/>
+        </w:rPr>
+        <w:t>Figure 1:</w:t>
+      </w:r>
+    </w:p>
+    <w:p>
+      <w:pPr>
+        <w:rPr>
+          <w:b/>
+        </w:rPr>
+      </w:pPr>
+      <w:proofErr w:type="spellStart"/>
+      <w:r>
+        <w:rPr>
+          <w:b/>
+        </w:rPr>
+        <w:t>analyzeOpenLoopTuningScript</w:t>
+      </w:r>
+      <w:r>
+        <w:rPr>
+          <w:b/>
+        </w:rPr>
+        <w:t>.m</w:t>
+      </w:r>
+      <w:proofErr w:type="spellEnd"/>
+    </w:p>
+    <w:p>
+      <w:r>
+        <w:t xml:space="preserve">-initial processing of visual tuning curves </w:t>
+      </w:r>
+    </w:p>
+    <w:p>
+      <w:pPr>
+        <w:rPr>
+          <w:b/>
+        </w:rPr>
+      </w:pPr>
+      <w:proofErr w:type="spellStart"/>
+      <w:r>
+        <w:rPr>
+          <w:b/>
+        </w:rPr>
+        <w:t>plotOrderedReceptiveFields.m</w:t>
+      </w:r>
+      <w:proofErr w:type="spellEnd"/>
+    </w:p>
+    <w:p>
+      <w:r>
+        <w:t xml:space="preserve">-Plots </w:t>
+      </w:r>
+      <w:proofErr w:type="spellStart"/>
+      <w:r>
+        <w:t>heatmaps</w:t>
+      </w:r>
+      <w:proofErr w:type="spellEnd"/>
+      <w:r>
+        <w:t>, histograms and population sum for E-PG visual responses data set</w:t>
+      </w:r>
+    </w:p>
+    <w:p>
+      <w:pPr>
+        <w:rPr>
+          <w:b/>
+        </w:rPr>
+      </w:pPr>
+      <w:proofErr w:type="spellStart"/>
+      <w:r>
+        <w:rPr>
+          <w:b/>
+        </w:rPr>
+        <w:t>plotOrderedReceptiveFields_comparingResponseToPost.m</w:t>
+      </w:r>
+      <w:proofErr w:type="spellEnd"/>
+    </w:p>
+    <w:p>
+      <w:r>
+        <w:t>-Compares</w:t>
+      </w:r>
+      <w:r>
+        <w:t xml:space="preserve"> </w:t>
+      </w:r>
+      <w:proofErr w:type="spellStart"/>
+      <w:r>
+        <w:t>heatmaps</w:t>
+      </w:r>
+      <w:proofErr w:type="spellEnd"/>
+      <w:r>
+        <w:t>, histograms and population sum fo</w:t>
+      </w:r>
+      <w:r>
+        <w:t>r E-PG visual respo</w:t>
+      </w:r>
+      <w:r>
+        <w:t>nses when the visual stimulus was</w:t>
+      </w:r>
+      <w:r>
+        <w:t xml:space="preserve"> present vs 25</w:t>
+      </w:r>
+      <w:r>
+        <w:t xml:space="preserve">0ms after the visual stimulus </w:t>
+      </w:r>
+      <w:proofErr w:type="gramStart"/>
+      <w:r>
+        <w:t>was</w:t>
+      </w:r>
+      <w:r>
+        <w:t xml:space="preserve"> removed</w:t>
+      </w:r>
+      <w:proofErr w:type="gramEnd"/>
+      <w:r>
+        <w:t>.</w:t>
+      </w:r>
+    </w:p>
+    <w:p>
+      <w:pPr>
+        <w:rPr>
+          <w:b/>
+        </w:rPr>
+      </w:pPr>
+      <w:proofErr w:type="spellStart"/>
+      <w:r>
+        <w:rPr>
+          <w:b/>
+        </w:rPr>
+        <w:t>plotVisualTuningVsDendriticLocation.m</w:t>
+      </w:r>
+      <w:proofErr w:type="spellEnd"/>
+    </w:p>
+    <w:p>
+      <w:r>
+        <w:t>-Scatter plot of max inhibition vs location of E-PG dendrite in the Ellipsoid body</w:t>
+      </w:r>
+    </w:p>
+    <w:p>
+      <w:r>
+        <w:t>-Circular correlation coefficient analysis</w:t>
+      </w:r>
+      <w:r>
+        <w:t xml:space="preserve"> of interactions between visual tuning and dendrite location</w:t>
+      </w:r>
+    </w:p>
+    <w:p>
+      <w:pPr>
+        <w:rPr>
+          <w:b/>
+        </w:rPr>
+      </w:pPr>
+      <w:proofErr w:type="spellStart"/>
+      <w:r>
+        <w:rPr>
+          <w:b/>
+        </w:rPr>
+        <w:t>analyzedDeltaYawbyBarPosition.m</w:t>
+      </w:r>
+      <w:proofErr w:type="spellEnd"/>
+    </w:p>
+    <w:p>
+      <w:r>
+        <w:t xml:space="preserve">-initial processing of fly movement (delta Yaw) relative to </w:t>
+      </w:r>
+      <w:r>
+        <w:t>bar</w:t>
+      </w:r>
+      <w:r>
+        <w:t xml:space="preserve"> </w:t>
+      </w:r>
+      <w:r>
+        <w:t>position</w:t>
+      </w:r>
+    </w:p>
+    <w:p>
+      <w:r>
+        <w:t>-</w:t>
+      </w:r>
+      <w:r>
+        <w:t xml:space="preserve">obtain a </w:t>
+      </w:r>
+      <w:proofErr w:type="spellStart"/>
+      <w:r>
+        <w:t>pvalue</w:t>
+      </w:r>
+      <w:proofErr w:type="spellEnd"/>
+      <w:r>
+        <w:t xml:space="preserve"> by comparing</w:t>
+      </w:r>
+      <w:r>
+        <w:t xml:space="preserve"> individual</w:t>
+      </w:r>
+      <w:r>
+        <w:t xml:space="preserve"> fly movement responses vs </w:t>
+      </w:r>
+      <w:r>
+        <w:t>a bootstrap distribution</w:t>
+      </w:r>
+      <w:r>
+        <w:t xml:space="preserve"> for each bar position response</w:t>
+      </w:r>
+    </w:p>
+    <w:p>
+      <w:r>
+        <w:t>-</w:t>
+      </w:r>
+      <w:r>
+        <w:t xml:space="preserve">analyze significance of p values from all flies across all cue positions using </w:t>
+      </w:r>
+      <w:proofErr w:type="spellStart"/>
+      <w:r>
+        <w:t>Bonferroni</w:t>
+      </w:r>
+      <w:proofErr w:type="spellEnd"/>
+      <w:r>
+        <w:t>-Holms analysis</w:t>
+      </w:r>
+    </w:p>
+    <w:p>
+      <w:pPr>
+        <w:rPr>
+          <w:b/>
+        </w:rPr>
+      </w:pPr>
+      <w:proofErr w:type="spellStart"/>
+      <w:r>
+        <w:rPr>
+          <w:b/>
+        </w:rPr>
+        <w:t>plotFlyPopulationDeltaYawByBarPosition.m</w:t>
+      </w:r>
+      <w:proofErr w:type="spellEnd"/>
+    </w:p>
+    <w:p>
+      <w:r>
+        <w:t>-compares fly movement response as a function of bar position.  Calculates 95% confidence interval using bootstrap distribution</w:t>
+      </w:r>
+      <w:r>
+        <w:t xml:space="preserve"> from randomly drawn position responses</w:t>
+      </w:r>
+    </w:p>
+    <w:p>
+      <w:pPr>
+        <w:rPr>
+          <w:b/>
+        </w:rPr>
+      </w:pPr>
+      <w:proofErr w:type="spellStart"/>
+      <w:r>
+        <w:rPr>
+          <w:b/>
+        </w:rPr>
+        <w:t>analyzedDeltaYawbyBarJumpDistance.m</w:t>
+      </w:r>
+      <w:proofErr w:type="spellEnd"/>
+    </w:p>
+    <w:p>
+      <w:r>
+        <w:t xml:space="preserve">-initial processing of fly movement (delta Yaw) relative to </w:t>
+      </w:r>
+      <w:r>
+        <w:t xml:space="preserve">the distance the visual </w:t>
+      </w:r>
+      <w:r>
+        <w:t>bar</w:t>
+      </w:r>
+      <w:r>
+        <w:t xml:space="preserve"> jumped</w:t>
+      </w:r>
+    </w:p>
+    <w:p>
+      <w:r>
+        <w:t xml:space="preserve">-obtain a </w:t>
+      </w:r>
+      <w:proofErr w:type="spellStart"/>
+      <w:r>
+        <w:t>pvalue</w:t>
+      </w:r>
+      <w:proofErr w:type="spellEnd"/>
+      <w:r>
+        <w:t xml:space="preserve"> by comparing individual fly movement responses vs a bootstrap distribution for each bar </w:t>
+      </w:r>
+      <w:r>
+        <w:t>jump</w:t>
+      </w:r>
+      <w:r>
+        <w:t xml:space="preserve"> response</w:t>
+      </w:r>
+    </w:p>
+    <w:p>
+      <w:r>
+        <w:t xml:space="preserve">-compares grand fly movement response as a function of </w:t>
+      </w:r>
+      <w:r>
+        <w:t>the distance the visual bar jumped.</w:t>
+      </w:r>
+      <w:r>
+        <w:t xml:space="preserve"> Calculates 95% confidence interval using bootstrap distribution</w:t>
+      </w:r>
+    </w:p>
     <w:p/>
     <w:p>
-      <w:r>
-        <w:t>Figure 1:</w:t>
-      </w:r>
-    </w:p>
-    <w:p>
-      <w:proofErr w:type="spellStart"/>
-      <w:r>
-        <w:t>analyzeOpenLoopTuningScript</w:t>
+      <w:pPr>
+        <w:rPr>
+          <w:b/>
+          <w:sz w:val="32"/>
+          <w:szCs w:val="32"/>
+        </w:rPr>
+      </w:pPr>
+      <w:r>
+        <w:rPr>
+          <w:b/>
+          <w:sz w:val="32"/>
+          <w:szCs w:val="32"/>
+        </w:rPr>
+        <w:t>Figure 2:</w:t>
+      </w:r>
+    </w:p>
+    <w:p>
+      <w:pPr>
+        <w:rPr>
+          <w:b/>
+        </w:rPr>
+      </w:pPr>
+      <w:proofErr w:type="spellStart"/>
+      <w:r>
+        <w:rPr>
+          <w:b/>
+        </w:rPr>
+        <w:t>analyzeClosedLoopTuningScript.m</w:t>
+      </w:r>
+      <w:proofErr w:type="spellEnd"/>
+    </w:p>
+    <w:p>
+      <w:r>
+        <w:lastRenderedPageBreak/>
+        <w:t xml:space="preserve">-initial processing of </w:t>
+      </w:r>
+      <w:r>
+        <w:t>closed loop heading</w:t>
+      </w:r>
+      <w:r>
+        <w:t xml:space="preserve"> tuning curves </w:t>
+      </w:r>
+    </w:p>
+    <w:p>
+      <w:pPr>
+        <w:rPr>
+          <w:b/>
+        </w:rPr>
+      </w:pPr>
+      <w:proofErr w:type="spellStart"/>
+      <w:r>
+        <w:rPr>
+          <w:b/>
+        </w:rPr>
+        <w:t>plotOpenLoopVsClosednLoopTuningCurves.m</w:t>
+      </w:r>
+      <w:proofErr w:type="spellEnd"/>
+      <w:r>
+        <w:rPr>
+          <w:b/>
+        </w:rPr>
+        <w:t xml:space="preserve">  </w:t>
+      </w:r>
+    </w:p>
+    <w:p>
+      <w:r>
+        <w:t>- Plots open loop and closed loop tuning curves</w:t>
+      </w:r>
+    </w:p>
+    <w:p>
+      <w:r>
+        <w:t xml:space="preserve">-analyzes open loop vs closed loop correlation </w:t>
+      </w:r>
+      <w:proofErr w:type="spellStart"/>
+      <w:r>
+        <w:t>coef</w:t>
+      </w:r>
+      <w:proofErr w:type="spellEnd"/>
+      <w:r>
+        <w:t>.</w:t>
+      </w:r>
+      <w:r>
+        <w:t xml:space="preserve"> and compares to shuffled data</w:t>
+      </w:r>
+    </w:p>
+    <w:p>
+      <w:r>
+        <w:t>-Plots true and shuffled correlation values</w:t>
+      </w:r>
+    </w:p>
+    <w:p/>
+    <w:p>
+      <w:pPr>
+        <w:rPr>
+          <w:b/>
+          <w:sz w:val="32"/>
+          <w:szCs w:val="32"/>
+        </w:rPr>
+      </w:pPr>
+      <w:r>
+        <w:rPr>
+          <w:b/>
+          <w:sz w:val="32"/>
+          <w:szCs w:val="32"/>
+        </w:rPr>
+        <w:t>Figure 3:</w:t>
+      </w:r>
+      <w:r>
+        <w:rPr>
+          <w:b/>
+          <w:sz w:val="32"/>
+          <w:szCs w:val="32"/>
+        </w:rPr>
+        <w:t xml:space="preserve"> </w:t>
+      </w:r>
+    </w:p>
+    <w:p>
+      <w:pPr>
+        <w:rPr>
+          <w:b/>
+        </w:rPr>
+      </w:pPr>
+      <w:r>
+        <w:rPr>
+          <w:b/>
+        </w:rPr>
+        <w:t xml:space="preserve">plotBarRandLoc_ringNeuron_180degScreens.m </w:t>
+      </w:r>
+    </w:p>
+    <w:p>
+      <w:r>
+        <w:t>-Loads R neuron visual responses, finds spikes, plots tuning curve</w:t>
+      </w:r>
+    </w:p>
+    <w:p>
+      <w:pPr>
+        <w:rPr>
+          <w:b/>
+        </w:rPr>
+      </w:pPr>
+      <w:proofErr w:type="spellStart"/>
+      <w:r>
+        <w:rPr>
+          <w:b/>
+        </w:rPr>
+        <w:t>plotChrimsonResponseAmp.m</w:t>
+      </w:r>
+      <w:proofErr w:type="spellEnd"/>
+    </w:p>
+    <w:p>
+      <w:r>
+        <w:t xml:space="preserve">-Plots E-PG voltage response to </w:t>
+      </w:r>
+      <w:proofErr w:type="spellStart"/>
+      <w:r>
+        <w:t>chrimson</w:t>
+      </w:r>
+      <w:proofErr w:type="spellEnd"/>
+      <w:r>
+        <w:t xml:space="preserve"> </w:t>
+      </w:r>
+      <w:proofErr w:type="spellStart"/>
+      <w:r>
+        <w:t>stimuluation</w:t>
+      </w:r>
+      <w:proofErr w:type="spellEnd"/>
+    </w:p>
+    <w:p>
+      <w:r>
+        <w:t>-Scatter plot of mean amplitude vs controls</w:t>
+      </w:r>
+    </w:p>
+    <w:p/>
+    <w:p>
+      <w:pPr>
+        <w:rPr>
+          <w:b/>
+          <w:sz w:val="32"/>
+          <w:szCs w:val="32"/>
+        </w:rPr>
+      </w:pPr>
+      <w:r>
+        <w:rPr>
+          <w:b/>
+          <w:sz w:val="32"/>
+          <w:szCs w:val="32"/>
+        </w:rPr>
+        <w:t>Figure 4:</w:t>
+      </w:r>
+    </w:p>
+    <w:p>
+      <w:pPr>
+        <w:rPr>
+          <w:b/>
+        </w:rPr>
+      </w:pPr>
+      <w:proofErr w:type="spellStart"/>
+      <w:r>
+        <w:rPr>
+          <w:b/>
+        </w:rPr>
+        <w:t>PB_data_analysis.m</w:t>
+      </w:r>
+      <w:proofErr w:type="spellEnd"/>
+    </w:p>
+    <w:p>
+      <w:r>
+        <w:t>-</w:t>
+      </w:r>
+      <w:r>
+        <w:t>Imaging and behavior data processing and analysis</w:t>
+      </w:r>
+    </w:p>
+    <w:p>
+      <w:pPr>
+        <w:rPr>
+          <w:b/>
+        </w:rPr>
+      </w:pPr>
+      <w:proofErr w:type="spellStart"/>
+      <w:r>
+        <w:rPr>
+          <w:b/>
+        </w:rPr>
+        <w:t>PB_ROI_analysis.m</w:t>
+      </w:r>
+      <w:proofErr w:type="spellEnd"/>
+    </w:p>
+    <w:p>
+      <w:r>
+        <w:t>-ROI analysis function</w:t>
+      </w:r>
+    </w:p>
+    <w:p/>
+    <w:p>
+      <w:pPr>
+        <w:rPr>
+          <w:b/>
+          <w:sz w:val="32"/>
+          <w:szCs w:val="32"/>
+        </w:rPr>
+      </w:pPr>
+      <w:r>
+        <w:rPr>
+          <w:b/>
+          <w:sz w:val="32"/>
+          <w:szCs w:val="32"/>
+        </w:rPr>
+        <w:t xml:space="preserve">Figure 5: </w:t>
+      </w:r>
+    </w:p>
+    <w:p>
+      <w:pPr>
+        <w:rPr>
+          <w:b/>
+        </w:rPr>
+      </w:pPr>
+      <w:r>
+        <w:rPr>
+          <w:b/>
+        </w:rPr>
+        <w:t xml:space="preserve">analyze2barRemappingData.m </w:t>
+      </w:r>
+    </w:p>
+    <w:p>
+      <w:r>
+        <w:t xml:space="preserve">-script used for checking data and consolidated tuning curves for a full remapping data set. </w:t>
+      </w:r>
+    </w:p>
+    <w:p>
+      <w:pPr>
+        <w:rPr>
+          <w:b/>
+        </w:rPr>
+      </w:pPr>
+      <w:r>
+        <w:rPr>
+          <w:b/>
+        </w:rPr>
+        <w:t>plot2barRemappingDataSet.m</w:t>
+      </w:r>
+    </w:p>
+    <w:p>
+      <w:r>
+        <w:t xml:space="preserve">-plot tuning curves for remapping data set, </w:t>
+      </w:r>
+      <w:r>
+        <w:t>analyzes relationships between receptive field shape changes, absolute changes and modulation of heading tuning during 2 bar training.</w:t>
+      </w:r>
+    </w:p>
+    <w:p>
+      <w:pPr>
+        <w:rPr>
+          <w:b/>
+        </w:rPr>
+      </w:pPr>
+      <w:r>
+        <w:rPr>
+          <w:b/>
+        </w:rPr>
+        <w:t>plot1barControlDataSet.m</w:t>
+      </w:r>
+    </w:p>
+    <w:p>
+      <w:r>
+        <w:t xml:space="preserve">-plot tuning curves for </w:t>
+      </w:r>
+      <w:r>
+        <w:t>control remapping</w:t>
+      </w:r>
+      <w:r>
+        <w:t xml:space="preserve"> </w:t>
+      </w:r>
+      <w:r>
+        <w:t>data set</w:t>
+      </w:r>
+    </w:p>
+    <w:p>
+      <w:pPr>
+        <w:rPr>
+          <w:b/>
+        </w:rPr>
+      </w:pPr>
+    </w:p>
+    <w:p>
+      <w:pPr>
+        <w:rPr>
+          <w:b/>
+          <w:sz w:val="32"/>
+          <w:szCs w:val="32"/>
+        </w:rPr>
+      </w:pPr>
+      <w:r>
+        <w:rPr>
+          <w:b/>
+          <w:sz w:val="32"/>
+          <w:szCs w:val="32"/>
+        </w:rPr>
+        <w:lastRenderedPageBreak/>
+        <w:t>Helper</w:t>
+      </w:r>
+      <w:r>
+        <w:rPr>
+          <w:b/>
+          <w:sz w:val="32"/>
+          <w:szCs w:val="32"/>
+        </w:rPr>
+        <w:t>s</w:t>
+      </w:r>
+      <w:r>
+        <w:rPr>
+          <w:b/>
+          <w:sz w:val="32"/>
+          <w:szCs w:val="32"/>
+        </w:rPr>
+        <w:t>/dependencies</w:t>
+      </w:r>
+      <w:r>
+        <w:rPr>
+          <w:b/>
+          <w:sz w:val="32"/>
+          <w:szCs w:val="32"/>
+        </w:rPr>
+        <w:t>:</w:t>
+      </w:r>
+    </w:p>
+    <w:p>
+      <w:proofErr w:type="spellStart"/>
+      <w:r>
+        <w:t>analysisClosedLoopTuning.m</w:t>
+      </w:r>
+      <w:proofErr w:type="spellEnd"/>
+    </w:p>
+    <w:p>
+      <w:proofErr w:type="spellStart"/>
+      <w:r>
+        <w:t>analyzeOpenLoopTuning</w:t>
       </w:r>
       <w:r>
         <w:t>.m</w:t>
@@ -75,192 +776,6 @@
     <w:p>
       <w:proofErr w:type="spellStart"/>
       <w:r>
-        <w:t>plotOrderedReceptiveFields</w:t>
-      </w:r>
-      <w:r>
-        <w:t>.m</w:t>
-      </w:r>
-      <w:proofErr w:type="spellEnd"/>
-    </w:p>
-    <w:p>
-      <w:proofErr w:type="spellStart"/>
-      <w:r>
-        <w:t>plotOrderedReceptiveFields_comparingResponseToPost</w:t>
-      </w:r>
-      <w:r>
-        <w:t>.m</w:t>
-      </w:r>
-      <w:proofErr w:type="spellEnd"/>
-    </w:p>
-    <w:p/>
-    <w:p>
-      <w:r>
-        <w:t>Figure 2:</w:t>
-      </w:r>
-    </w:p>
-    <w:p>
-      <w:pPr>
-        <w:rPr>
-          <w:b/>
-        </w:rPr>
-      </w:pPr>
-      <w:proofErr w:type="spellStart"/>
-      <w:r>
-        <w:rPr>
-          <w:b/>
-        </w:rPr>
-        <w:t>analyzeClosedLoopTuningScript.m</w:t>
-      </w:r>
-      <w:proofErr w:type="spellEnd"/>
-    </w:p>
-    <w:p>
-      <w:pPr>
-        <w:rPr>
-          <w:b/>
-        </w:rPr>
-      </w:pPr>
-      <w:proofErr w:type="spellStart"/>
-      <w:r>
-        <w:rPr>
-          <w:b/>
-        </w:rPr>
-        <w:t>plotOpenLoopVsClosednLoopTuningCurves.m</w:t>
-      </w:r>
-      <w:proofErr w:type="spellEnd"/>
-      <w:r>
-        <w:rPr>
-          <w:b/>
-        </w:rPr>
-        <w:t xml:space="preserve">  </w:t>
-      </w:r>
-    </w:p>
-    <w:p>
-      <w:r>
-        <w:t>- Plots open loop and closed loop tuning curves</w:t>
-      </w:r>
-    </w:p>
-    <w:p>
-      <w:r>
-        <w:t xml:space="preserve">-analyzes open loop vs closed loop correlation </w:t>
-      </w:r>
-      <w:proofErr w:type="spellStart"/>
-      <w:r>
-        <w:t>coef</w:t>
-      </w:r>
-      <w:proofErr w:type="spellEnd"/>
-      <w:r>
-        <w:t xml:space="preserve"> and compares to shuffled data</w:t>
-      </w:r>
-    </w:p>
-    <w:p>
-      <w:r>
-        <w:t>-Plots true and shuffled correlation values</w:t>
-      </w:r>
-    </w:p>
-    <w:p/>
-    <w:p>
-      <w:r>
-        <w:t>Figure 3:</w:t>
-      </w:r>
-      <w:r>
-        <w:t xml:space="preserve"> </w:t>
-      </w:r>
-    </w:p>
-    <w:p>
-      <w:pPr>
-        <w:rPr>
-          <w:b/>
-        </w:rPr>
-      </w:pPr>
-      <w:r>
-        <w:rPr>
-          <w:b/>
-        </w:rPr>
-        <w:t xml:space="preserve">plotBarRandLoc_ringNeuron_180degScreens.m </w:t>
-      </w:r>
-    </w:p>
-    <w:p>
-      <w:r>
-        <w:t>-Loads R neuron visual responses, finds spikes, plots tuning curve</w:t>
-      </w:r>
-    </w:p>
-    <w:p>
-      <w:pPr>
-        <w:rPr>
-          <w:b/>
-        </w:rPr>
-      </w:pPr>
-      <w:proofErr w:type="spellStart"/>
-      <w:r>
-        <w:rPr>
-          <w:b/>
-        </w:rPr>
-        <w:t>plotChrimsonResponseAmp.m</w:t>
-      </w:r>
-      <w:proofErr w:type="spellEnd"/>
-    </w:p>
-    <w:p>
-      <w:r>
-        <w:t xml:space="preserve">-Plots E-PG voltage response to </w:t>
-      </w:r>
-      <w:proofErr w:type="spellStart"/>
-      <w:r>
-        <w:t>chrimson</w:t>
-      </w:r>
-      <w:proofErr w:type="spellEnd"/>
-      <w:r>
-        <w:t xml:space="preserve"> </w:t>
-      </w:r>
-      <w:proofErr w:type="spellStart"/>
-      <w:r>
-        <w:t>stimuluation</w:t>
-      </w:r>
-      <w:proofErr w:type="spellEnd"/>
-    </w:p>
-    <w:p>
-      <w:r>
-        <w:t>-Scatter plot of mean amplitude vs controls</w:t>
-      </w:r>
-    </w:p>
-    <w:p/>
-    <w:p>
-      <w:r>
-        <w:t>Figure 4:</w:t>
-      </w:r>
-    </w:p>
-    <w:p/>
-    <w:p>
-      <w:r>
-        <w:t xml:space="preserve">Figure 5: </w:t>
-      </w:r>
-    </w:p>
-    <w:p/>
-    <w:p>
-      <w:r>
-        <w:t>Helper:</w:t>
-      </w:r>
-    </w:p>
-    <w:p>
-      <w:proofErr w:type="spellStart"/>
-      <w:r>
-        <w:t>analysisClosedLoopTuning.m</w:t>
-      </w:r>
-      <w:proofErr w:type="spellEnd"/>
-    </w:p>
-    <w:p>
-      <w:proofErr w:type="spellStart"/>
-      <w:r>
-        <w:t>analyzeOpenLoopTuning</w:t>
-      </w:r>
-      <w:r>
-        <w:t>.m</w:t>
-      </w:r>
-      <w:proofErr w:type="spellEnd"/>
-    </w:p>
-    <w:p>
-      <w:proofErr w:type="spellStart"/>
-      <w:r>
-        <w:lastRenderedPageBreak/>
         <w:t>HolmBonferroniTest</w:t>
       </w:r>
       <w:r>
@@ -284,15 +799,8 @@
         <w:autoSpaceDN w:val="0"/>
         <w:adjustRightInd w:val="0"/>
         <w:spacing w:after="0" w:line="240" w:lineRule="auto"/>
-        <w:rPr>
-          <w:rFonts w:ascii="Courier New" w:hAnsi="Courier New" w:cs="Courier New"/>
-          <w:color w:val="228B22"/>
-          <w:sz w:val="20"/>
-          <w:szCs w:val="20"/>
-        </w:rPr>
-      </w:pPr>
-      <w:proofErr w:type="spellStart"/>
-      <w:proofErr w:type="gramStart"/>
+      </w:pPr>
+      <w:proofErr w:type="spellStart"/>
       <w:r>
         <w:t>ephySettings</w:t>
       </w:r>
@@ -300,26 +808,8 @@
         <w:t>.m</w:t>
       </w:r>
       <w:proofErr w:type="spellEnd"/>
-      <w:proofErr w:type="gramEnd"/>
-      <w:r>
-        <w:t xml:space="preserve">   </w:t>
-      </w:r>
-      <w:proofErr w:type="spellStart"/>
-      <w:r>
-        <w:t>Ephy</w:t>
-      </w:r>
-      <w:proofErr w:type="spellEnd"/>
-      <w:r>
-        <w:t xml:space="preserve"> Rig </w:t>
-      </w:r>
-      <w:r>
-        <w:rPr>
-          <w:rFonts w:ascii="Courier New" w:hAnsi="Courier New" w:cs="Courier New"/>
-          <w:color w:val="228B22"/>
-          <w:sz w:val="20"/>
-          <w:szCs w:val="20"/>
-        </w:rPr>
-        <w:t>Parameter settings</w:t>
+      <w:r>
+        <w:t xml:space="preserve">   (Rig parameters)</w:t>
       </w:r>
     </w:p>
     <w:p>
@@ -330,37 +820,77 @@
         <w:spacing w:after="0" w:line="240" w:lineRule="auto"/>
         <w:rPr>
           <w:rFonts w:ascii="Courier New" w:hAnsi="Courier New" w:cs="Courier New"/>
-          <w:color w:val="228B22"/>
-          <w:sz w:val="20"/>
-          <w:szCs w:val="20"/>
-        </w:rPr>
-      </w:pPr>
-    </w:p>
-    <w:p>
-      <w:pPr>
-        <w:autoSpaceDE w:val="0"/>
-        <w:autoSpaceDN w:val="0"/>
-        <w:adjustRightInd w:val="0"/>
-        <w:spacing w:after="0" w:line="240" w:lineRule="auto"/>
-        <w:rPr>
-          <w:rFonts w:ascii="Courier New" w:hAnsi="Courier New" w:cs="Courier New"/>
           <w:sz w:val="24"/>
           <w:szCs w:val="24"/>
         </w:rPr>
       </w:pPr>
-      <w:r>
-        <w:rPr>
-          <w:rFonts w:ascii="Courier New" w:hAnsi="Courier New" w:cs="Courier New"/>
-          <w:sz w:val="24"/>
-          <w:szCs w:val="24"/>
-        </w:rPr>
+    </w:p>
+    <w:p>
+      <w:proofErr w:type="spellStart"/>
+      <w:r>
+        <w:t>niceaxes.m</w:t>
+      </w:r>
+      <w:proofErr w:type="spellEnd"/>
+    </w:p>
+    <w:p>
+      <w:proofErr w:type="spellStart"/>
+      <w:r>
+        <w:t>findAveFlyMovementByTrial</w:t>
+      </w:r>
+      <w:r>
+        <w:t>.m</w:t>
+      </w:r>
+      <w:proofErr w:type="spellEnd"/>
+    </w:p>
+    <w:p>
+      <w:proofErr w:type="spellStart"/>
+      <w:r>
         <w:t>bluewhitered</w:t>
       </w:r>
+      <w:r>
+        <w:t>.m</w:t>
+      </w:r>
+      <w:proofErr w:type="spellEnd"/>
+      <w:r>
+        <w:t xml:space="preserve">    (color map</w:t>
+      </w:r>
+      <w:r>
+        <w:t xml:space="preserve">, </w:t>
+      </w:r>
+      <w:proofErr w:type="spellStart"/>
+      <w:r>
+        <w:t>MatLab</w:t>
+      </w:r>
+      <w:proofErr w:type="spellEnd"/>
+      <w:r>
+        <w:t xml:space="preserve"> File Exchanges, by Nathan Childress</w:t>
+      </w:r>
+      <w:r>
+        <w:t>)</w:t>
+      </w:r>
+    </w:p>
+    <w:p>
+      <w:proofErr w:type="spellStart"/>
+      <w:r>
+        <w:t>circ_corrcc.m</w:t>
+      </w:r>
+      <w:proofErr w:type="spellEnd"/>
+      <w:r>
+        <w:t xml:space="preserve">    (Circular Statistics toolbox for </w:t>
+      </w:r>
+      <w:proofErr w:type="spellStart"/>
+      <w:r>
+        <w:t>Matlab</w:t>
+      </w:r>
+      <w:proofErr w:type="spellEnd"/>
+      <w:r>
+        <w:t>, by Philipp Berens)</w:t>
+      </w:r>
+    </w:p>
+    <w:p>
       <w:bookmarkStart w:id="0" w:name="_GoBack"/>
       <w:bookmarkEnd w:id="0"/>
     </w:p>
-    <w:p/>
-    <w:p/>
     <w:sectPr>
       <w:pgSz w:w="12240" w:h="15840"/>
       <w:pgMar w:top="1440" w:right="1440" w:bottom="1440" w:left="1440" w:header="720" w:footer="720" w:gutter="0"/>

</xml_diff>